<commit_message>
correciones menores al readme
</commit_message>
<xml_diff>
--- a/README.docx
+++ b/README.docx
@@ -281,7 +281,7 @@
         <w:t xml:space="preserve"> </w:t>
       </w:r>
       <w:r>
-        <w:t xml:space="preserve">(python venv )</w:t>
+        <w:t xml:space="preserve">(python venv "nombre")</w:t>
       </w:r>
       <w:r>
         <w:br/>
@@ -393,7 +393,7 @@
         <w:rPr>
           <w:rStyle w:val="VerbatimChar"/>
         </w:rPr>
-        <w:t xml:space="preserve">(venv) python pip install -r requirements.txt</w:t>
+        <w:t xml:space="preserve">(venv pip install -r requirements.txt</w:t>
       </w:r>
     </w:p>
     <w:p>
@@ -438,7 +438,7 @@
         <w:rPr>
           <w:rStyle w:val="VerbatimChar"/>
         </w:rPr>
-        <w:t xml:space="preserve">(venv) python -m manage.py makemigreations</w:t>
+        <w:t xml:space="preserve">(venv) python manage.py makemigreations</w:t>
       </w:r>
     </w:p>
     <w:p>
@@ -459,7 +459,7 @@
         <w:rPr>
           <w:rStyle w:val="VerbatimChar"/>
         </w:rPr>
-        <w:t xml:space="preserve">(venv) python -m manage.py migrate</w:t>
+        <w:t xml:space="preserve">(venv) python manage.py migrate</w:t>
       </w:r>
     </w:p>
     <w:p>
@@ -518,7 +518,7 @@
         <w:rPr>
           <w:rStyle w:val="VerbatimChar"/>
         </w:rPr>
-        <w:t xml:space="preserve">(venv) python -m manage.py runserver</w:t>
+        <w:t xml:space="preserve">(venv) python manage.py runserver</w:t>
       </w:r>
     </w:p>
     <w:p>

</xml_diff>